<commit_message>
Before correcting no 2
</commit_message>
<xml_diff>
--- a/Task.docx
+++ b/Task.docx
@@ -201,28 +201,14 @@
               <w:t>- check total number of loans allowed for each member and current loan number</w:t>
             </w:r>
           </w:p>
-          <w:p>
-            <w:r>
-              <w:t xml:space="preserve">    </w:t>
-            </w:r>
-            <w:r>
-              <w:rPr>
-                <w:color w:val="FF0000"/>
-              </w:rPr>
-              <w:t>- display error if the conditions are not met</w:t>
-            </w:r>
-          </w:p>
-        </w:tc>
-        <w:tc>
-          <w:tcPr>
-            <w:tcW w:w="4675" w:type="dxa"/>
-          </w:tcPr>
-          <w:p>
-            <w:r>
-              <w:rPr>
-                <w:color w:val="FF0000"/>
-              </w:rPr>
-              <w:t>Remaining</w:t>
+        </w:tc>
+        <w:tc>
+          <w:tcPr>
+            <w:tcW w:w="4675" w:type="dxa"/>
+          </w:tcPr>
+          <w:p>
+            <w:r>
+              <w:t>Completed</w:t>
             </w:r>
           </w:p>
         </w:tc>
@@ -491,21 +477,7 @@
               <w:rPr>
                 <w:color w:val="FF0000"/>
               </w:rPr>
-              <w:t xml:space="preserve">      Add, remove user, change their username, password, </w:t>
-            </w:r>
-            <w:proofErr w:type="spellStart"/>
-            <w:r>
-              <w:rPr>
-                <w:color w:val="FF0000"/>
-              </w:rPr>
-              <w:t>usertype</w:t>
-            </w:r>
-            <w:proofErr w:type="spellEnd"/>
-            <w:r>
-              <w:rPr>
-                <w:color w:val="FF0000"/>
-              </w:rPr>
-              <w:t xml:space="preserve"> for Manager</w:t>
+              <w:t xml:space="preserve">      Add, remove user, change their username, password, usertype for Manager</w:t>
             </w:r>
           </w:p>
         </w:tc>

</xml_diff>